<commit_message>
added notes from fall 2017
also reformatted for accessibility.  thanks to the opening workshop for that information!
</commit_message>
<xml_diff>
--- a/Final Project.docx
+++ b/Final Project.docx
@@ -1,49 +1,56 @@
 
 <file path=word/document.xml><?xml version="1.0" encoding="utf-8"?>
-<w:document xmlns:wpc="http://schemas.microsoft.com/office/word/2010/wordprocessingCanvas" xmlns:mc="http://schemas.openxmlformats.org/markup-compatibility/2006" xmlns:o="urn:schemas-microsoft-com:office:office" xmlns:r="http://schemas.openxmlformats.org/officeDocument/2006/relationships" xmlns:m="http://schemas.openxmlformats.org/officeDocument/2006/math" xmlns:v="urn:schemas-microsoft-com:vml" xmlns:wp14="http://schemas.microsoft.com/office/word/2010/wordprocessingDrawing" xmlns:wp="http://schemas.openxmlformats.org/drawingml/2006/wordprocessingDrawing" xmlns:w10="urn:schemas-microsoft-com:office:word" xmlns:w="http://schemas.openxmlformats.org/wordprocessingml/2006/main" xmlns:w14="http://schemas.microsoft.com/office/word/2010/wordml" xmlns:w15="http://schemas.microsoft.com/office/word/2012/wordml" xmlns:wpg="http://schemas.microsoft.com/office/word/2010/wordprocessingGroup" xmlns:wpi="http://schemas.microsoft.com/office/word/2010/wordprocessingInk" xmlns:wne="http://schemas.microsoft.com/office/word/2006/wordml" xmlns:wps="http://schemas.microsoft.com/office/word/2010/wordprocessingShape" mc:Ignorable="w14 w15 wp14">
+<w:document xmlns:wpc="http://schemas.microsoft.com/office/word/2010/wordprocessingCanvas" xmlns:mo="http://schemas.microsoft.com/office/mac/office/2008/main" xmlns:mc="http://schemas.openxmlformats.org/markup-compatibility/2006" xmlns:mv="urn:schemas-microsoft-com:mac:vml" xmlns:o="urn:schemas-microsoft-com:office:office" xmlns:r="http://schemas.openxmlformats.org/officeDocument/2006/relationships" xmlns:m="http://schemas.openxmlformats.org/officeDocument/2006/math" xmlns:v="urn:schemas-microsoft-com:vml" xmlns:wp14="http://schemas.microsoft.com/office/word/2010/wordprocessingDrawing" xmlns:wp="http://schemas.openxmlformats.org/drawingml/2006/wordprocessingDrawing" xmlns:w10="urn:schemas-microsoft-com:office:word" xmlns:w="http://schemas.openxmlformats.org/wordprocessingml/2006/main" xmlns:w14="http://schemas.microsoft.com/office/word/2010/wordml" xmlns:w15="http://schemas.microsoft.com/office/word/2012/wordml" xmlns:wpg="http://schemas.microsoft.com/office/word/2010/wordprocessingGroup" xmlns:wpi="http://schemas.microsoft.com/office/word/2010/wordprocessingInk" xmlns:wne="http://schemas.microsoft.com/office/word/2006/wordml" xmlns:wps="http://schemas.microsoft.com/office/word/2010/wordprocessingShape" mc:Ignorable="w14 w15 wp14">
   <w:body>
     <w:p>
       <w:pPr>
-        <w:jc w:val="center"/>
-        <w:rPr>
-          <w:b/>
-        </w:rPr>
-      </w:pPr>
-      <w:r>
-        <w:rPr>
-          <w:b/>
-        </w:rPr>
+        <w:pStyle w:val="Title"/>
+      </w:pPr>
+      <w:r>
         <w:t>Final Project</w:t>
+      </w:r>
+      <w:r>
+        <w:t xml:space="preserve"> - </w:t>
+      </w:r>
+      <w:r>
+        <w:t>DS 710</w:t>
       </w:r>
     </w:p>
     <w:p>
-      <w:pPr>
-        <w:jc w:val="center"/>
-        <w:rPr>
-          <w:b/>
-        </w:rPr>
-      </w:pPr>
-      <w:r>
-        <w:rPr>
-          <w:b/>
-        </w:rPr>
-        <w:t>DS 710</w:t>
+      <w:r>
+        <w:t>The final project for this class is your opportunity to apply what you have learned in this course to answer a question that interests you, by collecting and analyzing real-world data from Twitter.</w:t>
       </w:r>
     </w:p>
     <w:p>
-      <w:r>
-        <w:t>The final project for this class is your opportunity to apply what you have learned in this course to answer a question that interests you, by collecting and analyzing real-world data from Twitter.</w:t>
-      </w:r>
-    </w:p>
-    <w:p/>
-    <w:p>
-      <w:r>
-        <w:t>For your final project, you will submit</w:t>
+      <w:pPr>
+        <w:pStyle w:val="Heading1"/>
+      </w:pPr>
+      <w:r>
+        <w:t xml:space="preserve">What </w:t>
+      </w:r>
+      <w:r>
+        <w:t xml:space="preserve">you'll be </w:t>
+      </w:r>
+      <w:r>
+        <w:t>submit</w:t>
+      </w:r>
+      <w:r>
+        <w:t>ting</w:t>
       </w:r>
     </w:p>
     <w:p>
       <w:r>
-        <w:t xml:space="preserve">a) </w:t>
+        <w:t>Four things, to GitHub via a pull request.</w:t>
+      </w:r>
+      <w:bookmarkStart w:id="0" w:name="_GoBack"/>
+      <w:bookmarkEnd w:id="0"/>
+    </w:p>
+    <w:p>
+      <w:r>
+        <w:t>1</w:t>
+      </w:r>
+      <w:r>
+        <w:t xml:space="preserve">) </w:t>
       </w:r>
       <w:r>
         <w:t>A</w:t>
@@ -58,7 +65,10 @@
         <w:t>1-page</w:t>
       </w:r>
       <w:r>
-        <w:t xml:space="preserve"> executive summary which reports your question, analysis, and results in a non-technical manner</w:t>
+        <w:t xml:space="preserve"> executive summary which reports your question, analysis, and results </w:t>
+      </w:r>
+      <w:r>
+        <w:t>non-technically</w:t>
       </w:r>
       <w:r>
         <w:t>.</w:t>
@@ -73,7 +83,13 @@
         </w:numPr>
       </w:pPr>
       <w:r>
-        <w:t>It should include at least 1 f</w:t>
+        <w:t xml:space="preserve">It </w:t>
+      </w:r>
+      <w:r>
+        <w:t>must</w:t>
+      </w:r>
+      <w:r>
+        <w:t xml:space="preserve"> include at least 1 f</w:t>
       </w:r>
       <w:r>
         <w:t>igure</w:t>
@@ -83,6 +99,9 @@
       </w:r>
       <w:r>
         <w:t>may be embedded with the text or included on a second page.</w:t>
+      </w:r>
+      <w:r>
+        <w:t xml:space="preserve">  This figure must have been generated in R or Python by you, and the code should appear in your submitted code files.</w:t>
       </w:r>
     </w:p>
     <w:p>
@@ -106,18 +125,36 @@
         <w:t xml:space="preserve"> </w:t>
       </w:r>
       <w:r>
-        <w:t>or .pdf format.</w:t>
+        <w:t>or .pdf format -- pdf is strongly preferred.  Submit no other format for the summary.</w:t>
       </w:r>
     </w:p>
     <w:p>
       <w:r>
-        <w:t xml:space="preserve">b) </w:t>
+        <w:t>2</w:t>
+      </w:r>
+      <w:r>
+        <w:t xml:space="preserve">) </w:t>
       </w:r>
       <w:r>
         <w:t xml:space="preserve">A </w:t>
       </w:r>
       <w:r>
-        <w:t>Python notebook containing the Python code you used to gather data from Twitter and parse it for analysis</w:t>
+        <w:t>Python notebook containing the Python code you used to gather data from Twitter</w:t>
+      </w:r>
+      <w:r>
+        <w:t>,</w:t>
+      </w:r>
+      <w:r>
+        <w:t xml:space="preserve"> and </w:t>
+      </w:r>
+      <w:r>
+        <w:t>process</w:t>
+      </w:r>
+      <w:r>
+        <w:t xml:space="preserve"> it for analysis</w:t>
+      </w:r>
+      <w:r>
+        <w:t xml:space="preserve"> in R</w:t>
       </w:r>
       <w:r>
         <w:t>.</w:t>
@@ -158,15 +195,21 @@
       <w:r>
         <w:t>This should be a clean, commented, final version of the code.</w:t>
       </w:r>
+      <w:r>
+        <w:t xml:space="preserve">  It must run correctly from top to bottom with no errors, and have sane run counts for cells.  Make it pretty!</w:t>
+      </w:r>
     </w:p>
     <w:p>
       <w:r>
-        <w:t>c)  A .csv or .txt file containing your parsed data for analysis in R.</w:t>
+        <w:t>3</w:t>
+      </w:r>
+      <w:r>
+        <w:t>)  A .csv or .txt file containing your parsed data for analysis in R.</w:t>
       </w:r>
     </w:p>
     <w:p>
       <w:r>
-        <w:t>d</w:t>
+        <w:t>4</w:t>
       </w:r>
       <w:r>
         <w:t>)</w:t>
@@ -200,6 +243,9 @@
       <w:r>
         <w:t xml:space="preserve">It can be a .r file, or a .docx or .pdf file generated from R Markdown. </w:t>
       </w:r>
+      <w:r>
+        <w:t xml:space="preserve">  R Markdown is super cool.</w:t>
+      </w:r>
     </w:p>
     <w:p>
       <w:pPr>
@@ -211,48 +257,128 @@
         <w:ind w:left="720"/>
       </w:pPr>
       <w:r>
-        <w:t xml:space="preserve">R output from hypothesis tests should be included </w:t>
-      </w:r>
-      <w:r>
-        <w:t>as comme</w:t>
+        <w:t>R output from hypothesis tests should be included as comme</w:t>
       </w:r>
       <w:r>
         <w:t>nts.</w:t>
-      </w:r>
-    </w:p>
-    <w:p/>
-    <w:p>
-      <w:r>
-        <w:t xml:space="preserve">Submit your project to </w:t>
-      </w:r>
-      <w:r>
-        <w:t>GitHub.</w:t>
       </w:r>
     </w:p>
     <w:p>
       <w:r>
-        <w:t xml:space="preserve">A </w:t>
-      </w:r>
-      <w:r>
-        <w:t>detailed checklist</w:t>
-      </w:r>
-      <w:r>
-        <w:t xml:space="preserve"> for the project is available on the next page</w:t>
-      </w:r>
-      <w:r>
-        <w:t>s</w:t>
-      </w:r>
-      <w:r>
-        <w:t>.</w:t>
+        <w:t xml:space="preserve">Submit your project to </w:t>
+      </w:r>
+      <w:r>
+        <w:t>GitHub.</w:t>
       </w:r>
     </w:p>
     <w:p>
-      <w:r>
-        <w:br w:type="page"/>
+      <w:pPr>
+        <w:pStyle w:val="Heading1"/>
+        <w:rPr>
+          <w:rFonts w:eastAsia="Times New Roman"/>
+        </w:rPr>
+      </w:pPr>
+      <w:r>
+        <w:rPr>
+          <w:rFonts w:eastAsia="Times New Roman"/>
+        </w:rPr>
+        <w:t>Notes</w:t>
       </w:r>
     </w:p>
     <w:p>
       <w:pPr>
+        <w:pStyle w:val="ListParagraph"/>
+        <w:numPr>
+          <w:ilvl w:val="0"/>
+          <w:numId w:val="7"/>
+        </w:numPr>
+        <w:rPr>
+          <w:rFonts w:ascii="Times New Roman" w:eastAsia="Times New Roman" w:hAnsi="Times New Roman" w:cs="Times New Roman"/>
+          <w:sz w:val="24"/>
+          <w:szCs w:val="24"/>
+        </w:rPr>
+      </w:pPr>
+      <w:r>
+        <w:rPr>
+          <w:rFonts w:ascii="Calibri" w:eastAsia="Times New Roman" w:hAnsi="Calibri" w:cs="Times New Roman"/>
+          <w:color w:val="000000"/>
+        </w:rPr>
+        <w:t>Large data files (over 50 MB or so) may be put in a zipped folder--but please don’t put code files/executive summary there.</w:t>
+      </w:r>
+    </w:p>
+    <w:p>
+      <w:pPr>
+        <w:pStyle w:val="ListParagraph"/>
+        <w:numPr>
+          <w:ilvl w:val="0"/>
+          <w:numId w:val="7"/>
+        </w:numPr>
+        <w:rPr>
+          <w:rFonts w:ascii="Times New Roman" w:eastAsia="Times New Roman" w:hAnsi="Times New Roman" w:cs="Times New Roman"/>
+          <w:sz w:val="24"/>
+          <w:szCs w:val="24"/>
+        </w:rPr>
+      </w:pPr>
+      <w:r>
+        <w:rPr>
+          <w:rFonts w:ascii="Calibri" w:eastAsia="Times New Roman" w:hAnsi="Calibri" w:cs="Times New Roman"/>
+          <w:color w:val="000000"/>
+        </w:rPr>
+        <w:t>Read the feedback on your final project proposal.</w:t>
+      </w:r>
+    </w:p>
+    <w:p>
+      <w:pPr>
+        <w:pStyle w:val="ListParagraph"/>
+        <w:numPr>
+          <w:ilvl w:val="0"/>
+          <w:numId w:val="7"/>
+        </w:numPr>
+        <w:rPr>
+          <w:rFonts w:ascii="Times New Roman" w:eastAsia="Times New Roman" w:hAnsi="Times New Roman" w:cs="Times New Roman"/>
+          <w:sz w:val="24"/>
+          <w:szCs w:val="24"/>
+        </w:rPr>
+      </w:pPr>
+      <w:r>
+        <w:rPr>
+          <w:rFonts w:ascii="Calibri" w:eastAsia="Times New Roman" w:hAnsi="Calibri" w:cs="Times New Roman"/>
+          <w:color w:val="000000"/>
+        </w:rPr>
+        <w:t>Note that if you are doing a 1-sample test of proportions versus 50%, with no sentiment analysis or other analyses that go “above and beyond”, you will be under a stronger burden of proof to convince us that their results are actionable.</w:t>
+      </w:r>
+    </w:p>
+    <w:p>
+      <w:pPr>
+        <w:pStyle w:val="ListParagraph"/>
+        <w:numPr>
+          <w:ilvl w:val="0"/>
+          <w:numId w:val="7"/>
+        </w:numPr>
+        <w:rPr>
+          <w:rFonts w:ascii="Times New Roman" w:eastAsia="Times New Roman" w:hAnsi="Times New Roman" w:cs="Times New Roman"/>
+          <w:sz w:val="24"/>
+          <w:szCs w:val="24"/>
+        </w:rPr>
+      </w:pPr>
+      <w:r>
+        <w:rPr>
+          <w:rFonts w:ascii="Arial" w:eastAsia="Times New Roman" w:hAnsi="Arial" w:cs="Arial"/>
+          <w:color w:val="000000"/>
+          <w:sz w:val="20"/>
+          <w:szCs w:val="20"/>
+          <w:shd w:val="clear" w:color="auto" w:fill="FFFFFF"/>
+        </w:rPr>
+        <w:t>If you are gathering data about a company, please consider saving twitter usernames along with whatever other information you save (e.g. tweet text or hashtags).  This way, if you want to filter out or focus on specific users in some way, you have the data.  There's no real way to go back and repeat a search, since the week window for tweet availability is moving</w:t>
+      </w:r>
+    </w:p>
+    <w:p>
+      <w:pPr>
+        <w:pStyle w:val="Heading1"/>
+        <w:rPr>
+          <w:b/>
+          <w:bCs/>
+        </w:rPr>
         <w:sectPr>
           <w:pgSz w:w="12240" w:h="15840"/>
           <w:pgMar w:top="1440" w:right="1440" w:bottom="1440" w:left="1440" w:header="720" w:footer="720" w:gutter="0"/>
@@ -260,24 +386,34 @@
           <w:docGrid w:linePitch="360"/>
         </w:sectPr>
       </w:pPr>
+      <w:r>
+        <w:rPr>
+          <w:rStyle w:val="Strong"/>
+        </w:rPr>
+        <w:t xml:space="preserve">A detailed checklist for the project is available on the next </w:t>
+      </w:r>
+      <w:r>
+        <w:rPr>
+          <w:rStyle w:val="Strong"/>
+        </w:rPr>
+        <w:t xml:space="preserve">two </w:t>
+      </w:r>
+      <w:r>
+        <w:rPr>
+          <w:rStyle w:val="Strong"/>
+        </w:rPr>
+        <w:t>pages</w:t>
+      </w:r>
     </w:p>
     <w:p>
       <w:pPr>
-        <w:rPr>
-          <w:b/>
-        </w:rPr>
-      </w:pPr>
-      <w:r>
-        <w:rPr>
-          <w:b/>
-        </w:rPr>
+        <w:pStyle w:val="Heading2"/>
+      </w:pPr>
+      <w:r>
         <w:lastRenderedPageBreak/>
         <w:t>Executive Summary</w:t>
       </w:r>
       <w:r>
-        <w:rPr>
-          <w:b/>
-        </w:rPr>
         <w:t xml:space="preserve"> (40 points)</w:t>
       </w:r>
     </w:p>
@@ -288,13 +424,16 @@
         <w:tblLook w:val="04A0" w:firstRow="1" w:lastRow="0" w:firstColumn="1" w:lastColumn="0" w:noHBand="0" w:noVBand="1"/>
       </w:tblPr>
       <w:tblGrid>
-        <w:gridCol w:w="2335"/>
-        <w:gridCol w:w="9923"/>
+        <w:gridCol w:w="2435"/>
+        <w:gridCol w:w="10352"/>
       </w:tblGrid>
       <w:tr>
+        <w:trPr>
+          <w:trHeight w:val="263"/>
+        </w:trPr>
         <w:tc>
           <w:tcPr>
-            <w:tcW w:w="2335" w:type="dxa"/>
+            <w:tcW w:w="2435" w:type="dxa"/>
           </w:tcPr>
           <w:p>
             <w:pPr>
@@ -306,7 +445,7 @@
         </w:tc>
         <w:tc>
           <w:tcPr>
-            <w:tcW w:w="9923" w:type="dxa"/>
+            <w:tcW w:w="10352" w:type="dxa"/>
           </w:tcPr>
           <w:p>
             <w:pPr>
@@ -325,11 +464,11 @@
       </w:tr>
       <w:tr>
         <w:trPr>
-          <w:trHeight w:val="341"/>
+          <w:trHeight w:val="340"/>
         </w:trPr>
         <w:tc>
           <w:tcPr>
-            <w:tcW w:w="2335" w:type="dxa"/>
+            <w:tcW w:w="2435" w:type="dxa"/>
           </w:tcPr>
           <w:p>
             <w:pPr>
@@ -347,7 +486,7 @@
         </w:tc>
         <w:tc>
           <w:tcPr>
-            <w:tcW w:w="9923" w:type="dxa"/>
+            <w:tcW w:w="10352" w:type="dxa"/>
           </w:tcPr>
           <w:p>
             <w:pPr>
@@ -369,9 +508,12 @@
         </w:tc>
       </w:tr>
       <w:tr>
+        <w:trPr>
+          <w:trHeight w:val="283"/>
+        </w:trPr>
         <w:tc>
           <w:tcPr>
-            <w:tcW w:w="2335" w:type="dxa"/>
+            <w:tcW w:w="2435" w:type="dxa"/>
           </w:tcPr>
           <w:p>
             <w:pPr>
@@ -389,7 +531,7 @@
         </w:tc>
         <w:tc>
           <w:tcPr>
-            <w:tcW w:w="9923" w:type="dxa"/>
+            <w:tcW w:w="10352" w:type="dxa"/>
           </w:tcPr>
           <w:p>
             <w:pPr>
@@ -410,9 +552,12 @@
         </w:tc>
       </w:tr>
       <w:tr>
+        <w:trPr>
+          <w:trHeight w:val="2002"/>
+        </w:trPr>
         <w:tc>
           <w:tcPr>
-            <w:tcW w:w="2335" w:type="dxa"/>
+            <w:tcW w:w="2435" w:type="dxa"/>
           </w:tcPr>
           <w:p>
             <w:pPr>
@@ -430,7 +575,7 @@
         </w:tc>
         <w:tc>
           <w:tcPr>
-            <w:tcW w:w="9923" w:type="dxa"/>
+            <w:tcW w:w="10352" w:type="dxa"/>
           </w:tcPr>
           <w:p>
             <w:pPr>
@@ -498,9 +643,12 @@
         </w:tc>
       </w:tr>
       <w:tr>
+        <w:trPr>
+          <w:trHeight w:val="3336"/>
+        </w:trPr>
         <w:tc>
           <w:tcPr>
-            <w:tcW w:w="2335" w:type="dxa"/>
+            <w:tcW w:w="2435" w:type="dxa"/>
           </w:tcPr>
           <w:p>
             <w:pPr>
@@ -521,7 +669,7 @@
         </w:tc>
         <w:tc>
           <w:tcPr>
-            <w:tcW w:w="9923" w:type="dxa"/>
+            <w:tcW w:w="10352" w:type="dxa"/>
           </w:tcPr>
           <w:p>
             <w:pPr>
@@ -535,7 +683,19 @@
               <w:contextualSpacing w:val="0"/>
             </w:pPr>
             <w:r>
-              <w:t>Includes at least 1 graph.  (Note:  You may include tables if appropriate, but tables are not graphs.)</w:t>
+              <w:t>Includes at least 1 graph</w:t>
+            </w:r>
+            <w:r>
+              <w:t xml:space="preserve"> which was made by you in R or Python</w:t>
+            </w:r>
+            <w:r>
+              <w:t xml:space="preserve">.  </w:t>
+            </w:r>
+            <w:r>
+              <w:br/>
+            </w:r>
+            <w:r>
+              <w:t>(Note:  You may include tables if appropriate, but tables are not graphs.)</w:t>
             </w:r>
           </w:p>
           <w:p>
@@ -643,9 +803,12 @@
         </w:tc>
       </w:tr>
       <w:tr>
+        <w:trPr>
+          <w:trHeight w:val="869"/>
+        </w:trPr>
         <w:tc>
           <w:tcPr>
-            <w:tcW w:w="2335" w:type="dxa"/>
+            <w:tcW w:w="2435" w:type="dxa"/>
           </w:tcPr>
           <w:p>
             <w:pPr>
@@ -663,7 +826,7 @@
         </w:tc>
         <w:tc>
           <w:tcPr>
-            <w:tcW w:w="9923" w:type="dxa"/>
+            <w:tcW w:w="10352" w:type="dxa"/>
           </w:tcPr>
           <w:p>
             <w:pPr>
@@ -698,9 +861,12 @@
         </w:tc>
       </w:tr>
       <w:tr>
+        <w:trPr>
+          <w:trHeight w:val="1557"/>
+        </w:trPr>
         <w:tc>
           <w:tcPr>
-            <w:tcW w:w="2335" w:type="dxa"/>
+            <w:tcW w:w="2435" w:type="dxa"/>
           </w:tcPr>
           <w:p>
             <w:pPr>
@@ -721,7 +887,7 @@
         </w:tc>
         <w:tc>
           <w:tcPr>
-            <w:tcW w:w="9923" w:type="dxa"/>
+            <w:tcW w:w="10352" w:type="dxa"/>
           </w:tcPr>
           <w:p>
             <w:pPr>
@@ -780,21 +946,12 @@
     </w:p>
     <w:p>
       <w:pPr>
-        <w:rPr>
-          <w:b/>
-        </w:rPr>
-      </w:pPr>
-      <w:r>
-        <w:rPr>
-          <w:b/>
-        </w:rPr>
-        <w:lastRenderedPageBreak/>
+        <w:pStyle w:val="Heading2"/>
+      </w:pPr>
+      <w:r>
         <w:t>Parsed Data file</w:t>
       </w:r>
       <w:r>
-        <w:rPr>
-          <w:b/>
-        </w:rPr>
         <w:t xml:space="preserve"> (10 points)</w:t>
       </w:r>
     </w:p>
@@ -948,32 +1105,18 @@
     </w:p>
     <w:p>
       <w:pPr>
-        <w:rPr>
-          <w:b/>
-        </w:rPr>
-      </w:pPr>
-      <w:r>
-        <w:rPr>
-          <w:b/>
-        </w:rPr>
+        <w:pStyle w:val="Heading2"/>
+      </w:pPr>
+      <w:r>
         <w:t xml:space="preserve">Python </w:t>
       </w:r>
       <w:r>
-        <w:rPr>
-          <w:b/>
-        </w:rPr>
         <w:t xml:space="preserve">and R </w:t>
       </w:r>
       <w:r>
-        <w:rPr>
-          <w:b/>
-        </w:rPr>
         <w:t>Code</w:t>
       </w:r>
       <w:r>
-        <w:rPr>
-          <w:b/>
-        </w:rPr>
         <w:t xml:space="preserve"> (50 points)</w:t>
       </w:r>
     </w:p>
@@ -1149,39 +1292,7 @@
               <w:ind w:left="162" w:hanging="180"/>
             </w:pPr>
             <w:r>
-              <w:t>R output from hypothesis test</w:t>
-            </w:r>
-            <w:r>
-              <w:t>(</w:t>
-            </w:r>
-            <w:r>
-              <w:t>s</w:t>
-            </w:r>
-            <w:r>
-              <w:t>)</w:t>
-            </w:r>
-            <w:r>
-              <w:t xml:space="preserve"> </w:t>
-            </w:r>
-            <w:r>
-              <w:t>is</w:t>
-            </w:r>
-            <w:r>
-              <w:t xml:space="preserve"> </w:t>
-            </w:r>
-            <w:r>
-              <w:t xml:space="preserve">included </w:t>
-            </w:r>
-            <w:bookmarkStart w:id="0" w:name="_GoBack"/>
-            <w:bookmarkEnd w:id="0"/>
-            <w:r>
-              <w:t>as comments</w:t>
-            </w:r>
-            <w:r>
-              <w:t xml:space="preserve"> in the R code</w:t>
-            </w:r>
-            <w:r>
-              <w:t>.</w:t>
+              <w:t>R output from hypothesis test(s) is included as comments in the R code.</w:t>
             </w:r>
           </w:p>
           <w:p/>
@@ -1222,8 +1333,121 @@
 </file>
 
 <file path=word/numbering.xml><?xml version="1.0" encoding="utf-8"?>
-<w:numbering xmlns:wpc="http://schemas.microsoft.com/office/word/2010/wordprocessingCanvas" xmlns:mc="http://schemas.openxmlformats.org/markup-compatibility/2006" xmlns:o="urn:schemas-microsoft-com:office:office" xmlns:r="http://schemas.openxmlformats.org/officeDocument/2006/relationships" xmlns:m="http://schemas.openxmlformats.org/officeDocument/2006/math" xmlns:v="urn:schemas-microsoft-com:vml" xmlns:wp14="http://schemas.microsoft.com/office/word/2010/wordprocessingDrawing" xmlns:wp="http://schemas.openxmlformats.org/drawingml/2006/wordprocessingDrawing" xmlns:w10="urn:schemas-microsoft-com:office:word" xmlns:w="http://schemas.openxmlformats.org/wordprocessingml/2006/main" xmlns:w14="http://schemas.microsoft.com/office/word/2010/wordml" xmlns:w15="http://schemas.microsoft.com/office/word/2012/wordml" xmlns:wpg="http://schemas.microsoft.com/office/word/2010/wordprocessingGroup" xmlns:wpi="http://schemas.microsoft.com/office/word/2010/wordprocessingInk" xmlns:wne="http://schemas.microsoft.com/office/word/2006/wordml" xmlns:wps="http://schemas.microsoft.com/office/word/2010/wordprocessingShape" mc:Ignorable="w14 w15 wp14">
-  <w:abstractNum w:abstractNumId="0" w15:restartNumberingAfterBreak="0">
+<w:numbering xmlns:wpc="http://schemas.microsoft.com/office/word/2010/wordprocessingCanvas" xmlns:mo="http://schemas.microsoft.com/office/mac/office/2008/main" xmlns:mc="http://schemas.openxmlformats.org/markup-compatibility/2006" xmlns:mv="urn:schemas-microsoft-com:mac:vml" xmlns:o="urn:schemas-microsoft-com:office:office" xmlns:r="http://schemas.openxmlformats.org/officeDocument/2006/relationships" xmlns:m="http://schemas.openxmlformats.org/officeDocument/2006/math" xmlns:v="urn:schemas-microsoft-com:vml" xmlns:wp14="http://schemas.microsoft.com/office/word/2010/wordprocessingDrawing" xmlns:wp="http://schemas.openxmlformats.org/drawingml/2006/wordprocessingDrawing" xmlns:w10="urn:schemas-microsoft-com:office:word" xmlns:w="http://schemas.openxmlformats.org/wordprocessingml/2006/main" xmlns:w14="http://schemas.microsoft.com/office/word/2010/wordml" xmlns:w15="http://schemas.microsoft.com/office/word/2012/wordml" xmlns:wpg="http://schemas.microsoft.com/office/word/2010/wordprocessingGroup" xmlns:wpi="http://schemas.microsoft.com/office/word/2010/wordprocessingInk" xmlns:wne="http://schemas.microsoft.com/office/word/2006/wordml" xmlns:wps="http://schemas.microsoft.com/office/word/2010/wordprocessingShape" mc:Ignorable="w14 w15 wp14">
+  <w:abstractNum w:abstractNumId="0">
+    <w:nsid w:val="2C9342B7"/>
+    <w:multiLevelType w:val="hybridMultilevel"/>
+    <w:tmpl w:val="3CFC1D82"/>
+    <w:lvl w:ilvl="0" w:tplc="04090001">
+      <w:start w:val="1"/>
+      <w:numFmt w:val="bullet"/>
+      <w:lvlText w:val=""/>
+      <w:lvlJc w:val="left"/>
+      <w:pPr>
+        <w:ind w:left="720" w:hanging="360"/>
+      </w:pPr>
+      <w:rPr>
+        <w:rFonts w:ascii="Symbol" w:hAnsi="Symbol" w:hint="default"/>
+      </w:rPr>
+    </w:lvl>
+    <w:lvl w:ilvl="1" w:tplc="04090003" w:tentative="1">
+      <w:start w:val="1"/>
+      <w:numFmt w:val="bullet"/>
+      <w:lvlText w:val="o"/>
+      <w:lvlJc w:val="left"/>
+      <w:pPr>
+        <w:ind w:left="1440" w:hanging="360"/>
+      </w:pPr>
+      <w:rPr>
+        <w:rFonts w:ascii="Courier New" w:hAnsi="Courier New" w:cs="Courier New" w:hint="default"/>
+      </w:rPr>
+    </w:lvl>
+    <w:lvl w:ilvl="2" w:tplc="04090005" w:tentative="1">
+      <w:start w:val="1"/>
+      <w:numFmt w:val="bullet"/>
+      <w:lvlText w:val=""/>
+      <w:lvlJc w:val="left"/>
+      <w:pPr>
+        <w:ind w:left="2160" w:hanging="360"/>
+      </w:pPr>
+      <w:rPr>
+        <w:rFonts w:ascii="Wingdings" w:hAnsi="Wingdings" w:hint="default"/>
+      </w:rPr>
+    </w:lvl>
+    <w:lvl w:ilvl="3" w:tplc="04090001" w:tentative="1">
+      <w:start w:val="1"/>
+      <w:numFmt w:val="bullet"/>
+      <w:lvlText w:val=""/>
+      <w:lvlJc w:val="left"/>
+      <w:pPr>
+        <w:ind w:left="2880" w:hanging="360"/>
+      </w:pPr>
+      <w:rPr>
+        <w:rFonts w:ascii="Symbol" w:hAnsi="Symbol" w:hint="default"/>
+      </w:rPr>
+    </w:lvl>
+    <w:lvl w:ilvl="4" w:tplc="04090003" w:tentative="1">
+      <w:start w:val="1"/>
+      <w:numFmt w:val="bullet"/>
+      <w:lvlText w:val="o"/>
+      <w:lvlJc w:val="left"/>
+      <w:pPr>
+        <w:ind w:left="3600" w:hanging="360"/>
+      </w:pPr>
+      <w:rPr>
+        <w:rFonts w:ascii="Courier New" w:hAnsi="Courier New" w:cs="Courier New" w:hint="default"/>
+      </w:rPr>
+    </w:lvl>
+    <w:lvl w:ilvl="5" w:tplc="04090005" w:tentative="1">
+      <w:start w:val="1"/>
+      <w:numFmt w:val="bullet"/>
+      <w:lvlText w:val=""/>
+      <w:lvlJc w:val="left"/>
+      <w:pPr>
+        <w:ind w:left="4320" w:hanging="360"/>
+      </w:pPr>
+      <w:rPr>
+        <w:rFonts w:ascii="Wingdings" w:hAnsi="Wingdings" w:hint="default"/>
+      </w:rPr>
+    </w:lvl>
+    <w:lvl w:ilvl="6" w:tplc="04090001" w:tentative="1">
+      <w:start w:val="1"/>
+      <w:numFmt w:val="bullet"/>
+      <w:lvlText w:val=""/>
+      <w:lvlJc w:val="left"/>
+      <w:pPr>
+        <w:ind w:left="5040" w:hanging="360"/>
+      </w:pPr>
+      <w:rPr>
+        <w:rFonts w:ascii="Symbol" w:hAnsi="Symbol" w:hint="default"/>
+      </w:rPr>
+    </w:lvl>
+    <w:lvl w:ilvl="7" w:tplc="04090003" w:tentative="1">
+      <w:start w:val="1"/>
+      <w:numFmt w:val="bullet"/>
+      <w:lvlText w:val="o"/>
+      <w:lvlJc w:val="left"/>
+      <w:pPr>
+        <w:ind w:left="5760" w:hanging="360"/>
+      </w:pPr>
+      <w:rPr>
+        <w:rFonts w:ascii="Courier New" w:hAnsi="Courier New" w:cs="Courier New" w:hint="default"/>
+      </w:rPr>
+    </w:lvl>
+    <w:lvl w:ilvl="8" w:tplc="04090005" w:tentative="1">
+      <w:start w:val="1"/>
+      <w:numFmt w:val="bullet"/>
+      <w:lvlText w:val=""/>
+      <w:lvlJc w:val="left"/>
+      <w:pPr>
+        <w:ind w:left="6480" w:hanging="360"/>
+      </w:pPr>
+      <w:rPr>
+        <w:rFonts w:ascii="Wingdings" w:hAnsi="Wingdings" w:hint="default"/>
+      </w:rPr>
+    </w:lvl>
+  </w:abstractNum>
+  <w:abstractNum w:abstractNumId="1">
     <w:nsid w:val="4E1C56BE"/>
     <w:multiLevelType w:val="hybridMultilevel"/>
     <w:tmpl w:val="56E2B684"/>
@@ -1336,7 +1560,7 @@
       </w:rPr>
     </w:lvl>
   </w:abstractNum>
-  <w:abstractNum w:abstractNumId="1" w15:restartNumberingAfterBreak="0">
+  <w:abstractNum w:abstractNumId="2">
     <w:nsid w:val="502D16C7"/>
     <w:multiLevelType w:val="hybridMultilevel"/>
     <w:tmpl w:val="224619A4"/>
@@ -1449,7 +1673,120 @@
       </w:rPr>
     </w:lvl>
   </w:abstractNum>
-  <w:abstractNum w:abstractNumId="2" w15:restartNumberingAfterBreak="0">
+  <w:abstractNum w:abstractNumId="3">
+    <w:nsid w:val="55D45C8A"/>
+    <w:multiLevelType w:val="hybridMultilevel"/>
+    <w:tmpl w:val="E2021E0C"/>
+    <w:lvl w:ilvl="0" w:tplc="04090001">
+      <w:start w:val="1"/>
+      <w:numFmt w:val="bullet"/>
+      <w:lvlText w:val=""/>
+      <w:lvlJc w:val="left"/>
+      <w:pPr>
+        <w:ind w:left="720" w:hanging="360"/>
+      </w:pPr>
+      <w:rPr>
+        <w:rFonts w:ascii="Symbol" w:hAnsi="Symbol" w:hint="default"/>
+      </w:rPr>
+    </w:lvl>
+    <w:lvl w:ilvl="1" w:tplc="04090003" w:tentative="1">
+      <w:start w:val="1"/>
+      <w:numFmt w:val="bullet"/>
+      <w:lvlText w:val="o"/>
+      <w:lvlJc w:val="left"/>
+      <w:pPr>
+        <w:ind w:left="1440" w:hanging="360"/>
+      </w:pPr>
+      <w:rPr>
+        <w:rFonts w:ascii="Courier New" w:hAnsi="Courier New" w:cs="Courier New" w:hint="default"/>
+      </w:rPr>
+    </w:lvl>
+    <w:lvl w:ilvl="2" w:tplc="04090005" w:tentative="1">
+      <w:start w:val="1"/>
+      <w:numFmt w:val="bullet"/>
+      <w:lvlText w:val=""/>
+      <w:lvlJc w:val="left"/>
+      <w:pPr>
+        <w:ind w:left="2160" w:hanging="360"/>
+      </w:pPr>
+      <w:rPr>
+        <w:rFonts w:ascii="Wingdings" w:hAnsi="Wingdings" w:hint="default"/>
+      </w:rPr>
+    </w:lvl>
+    <w:lvl w:ilvl="3" w:tplc="04090001" w:tentative="1">
+      <w:start w:val="1"/>
+      <w:numFmt w:val="bullet"/>
+      <w:lvlText w:val=""/>
+      <w:lvlJc w:val="left"/>
+      <w:pPr>
+        <w:ind w:left="2880" w:hanging="360"/>
+      </w:pPr>
+      <w:rPr>
+        <w:rFonts w:ascii="Symbol" w:hAnsi="Symbol" w:hint="default"/>
+      </w:rPr>
+    </w:lvl>
+    <w:lvl w:ilvl="4" w:tplc="04090003" w:tentative="1">
+      <w:start w:val="1"/>
+      <w:numFmt w:val="bullet"/>
+      <w:lvlText w:val="o"/>
+      <w:lvlJc w:val="left"/>
+      <w:pPr>
+        <w:ind w:left="3600" w:hanging="360"/>
+      </w:pPr>
+      <w:rPr>
+        <w:rFonts w:ascii="Courier New" w:hAnsi="Courier New" w:cs="Courier New" w:hint="default"/>
+      </w:rPr>
+    </w:lvl>
+    <w:lvl w:ilvl="5" w:tplc="04090005" w:tentative="1">
+      <w:start w:val="1"/>
+      <w:numFmt w:val="bullet"/>
+      <w:lvlText w:val=""/>
+      <w:lvlJc w:val="left"/>
+      <w:pPr>
+        <w:ind w:left="4320" w:hanging="360"/>
+      </w:pPr>
+      <w:rPr>
+        <w:rFonts w:ascii="Wingdings" w:hAnsi="Wingdings" w:hint="default"/>
+      </w:rPr>
+    </w:lvl>
+    <w:lvl w:ilvl="6" w:tplc="04090001" w:tentative="1">
+      <w:start w:val="1"/>
+      <w:numFmt w:val="bullet"/>
+      <w:lvlText w:val=""/>
+      <w:lvlJc w:val="left"/>
+      <w:pPr>
+        <w:ind w:left="5040" w:hanging="360"/>
+      </w:pPr>
+      <w:rPr>
+        <w:rFonts w:ascii="Symbol" w:hAnsi="Symbol" w:hint="default"/>
+      </w:rPr>
+    </w:lvl>
+    <w:lvl w:ilvl="7" w:tplc="04090003" w:tentative="1">
+      <w:start w:val="1"/>
+      <w:numFmt w:val="bullet"/>
+      <w:lvlText w:val="o"/>
+      <w:lvlJc w:val="left"/>
+      <w:pPr>
+        <w:ind w:left="5760" w:hanging="360"/>
+      </w:pPr>
+      <w:rPr>
+        <w:rFonts w:ascii="Courier New" w:hAnsi="Courier New" w:cs="Courier New" w:hint="default"/>
+      </w:rPr>
+    </w:lvl>
+    <w:lvl w:ilvl="8" w:tplc="04090005" w:tentative="1">
+      <w:start w:val="1"/>
+      <w:numFmt w:val="bullet"/>
+      <w:lvlText w:val=""/>
+      <w:lvlJc w:val="left"/>
+      <w:pPr>
+        <w:ind w:left="6480" w:hanging="360"/>
+      </w:pPr>
+      <w:rPr>
+        <w:rFonts w:ascii="Wingdings" w:hAnsi="Wingdings" w:hint="default"/>
+      </w:rPr>
+    </w:lvl>
+  </w:abstractNum>
+  <w:abstractNum w:abstractNumId="4">
     <w:nsid w:val="632C4E26"/>
     <w:multiLevelType w:val="hybridMultilevel"/>
     <w:tmpl w:val="7D80F658"/>
@@ -1562,7 +1899,7 @@
       </w:rPr>
     </w:lvl>
   </w:abstractNum>
-  <w:abstractNum w:abstractNumId="3" w15:restartNumberingAfterBreak="0">
+  <w:abstractNum w:abstractNumId="5">
     <w:nsid w:val="689431C3"/>
     <w:multiLevelType w:val="hybridMultilevel"/>
     <w:tmpl w:val="777AFB6C"/>
@@ -1675,7 +2012,7 @@
       </w:rPr>
     </w:lvl>
   </w:abstractNum>
-  <w:abstractNum w:abstractNumId="4" w15:restartNumberingAfterBreak="0">
+  <w:abstractNum w:abstractNumId="6">
     <w:nsid w:val="7C470B41"/>
     <w:multiLevelType w:val="hybridMultilevel"/>
     <w:tmpl w:val="C2F0F2DC"/>
@@ -1789,19 +2126,25 @@
     </w:lvl>
   </w:abstractNum>
   <w:num w:numId="1">
+    <w:abstractNumId w:val="5"/>
+  </w:num>
+  <w:num w:numId="2">
+    <w:abstractNumId w:val="1"/>
+  </w:num>
+  <w:num w:numId="3">
+    <w:abstractNumId w:val="2"/>
+  </w:num>
+  <w:num w:numId="4">
+    <w:abstractNumId w:val="4"/>
+  </w:num>
+  <w:num w:numId="5">
+    <w:abstractNumId w:val="6"/>
+  </w:num>
+  <w:num w:numId="6">
     <w:abstractNumId w:val="3"/>
   </w:num>
-  <w:num w:numId="2">
+  <w:num w:numId="7">
     <w:abstractNumId w:val="0"/>
-  </w:num>
-  <w:num w:numId="3">
-    <w:abstractNumId w:val="1"/>
-  </w:num>
-  <w:num w:numId="4">
-    <w:abstractNumId w:val="2"/>
-  </w:num>
-  <w:num w:numId="5">
-    <w:abstractNumId w:val="4"/>
   </w:num>
 </w:numbering>
 </file>
@@ -1823,7 +2166,7 @@
       </w:pPr>
     </w:pPrDefault>
   </w:docDefaults>
-  <w:latentStyles w:defLockedState="0" w:defUIPriority="99" w:defSemiHidden="0" w:defUnhideWhenUsed="0" w:defQFormat="0" w:count="371">
+  <w:latentStyles w:defLockedState="0" w:defUIPriority="99" w:defSemiHidden="0" w:defUnhideWhenUsed="0" w:defQFormat="0" w:count="382">
     <w:lsdException w:name="Normal" w:uiPriority="0" w:qFormat="1"/>
     <w:lsdException w:name="heading 1" w:uiPriority="9" w:qFormat="1"/>
     <w:lsdException w:name="heading 2" w:semiHidden="1" w:uiPriority="9" w:unhideWhenUsed="1" w:qFormat="1"/>
@@ -1929,7 +2272,6 @@
     <w:lsdException w:name="HTML Sample" w:semiHidden="1" w:unhideWhenUsed="1"/>
     <w:lsdException w:name="HTML Typewriter" w:semiHidden="1" w:unhideWhenUsed="1"/>
     <w:lsdException w:name="HTML Variable" w:semiHidden="1" w:unhideWhenUsed="1"/>
-    <w:lsdException w:name="Normal Table" w:semiHidden="1" w:unhideWhenUsed="1"/>
     <w:lsdException w:name="annotation subject" w:semiHidden="1" w:unhideWhenUsed="1"/>
     <w:lsdException w:name="No List" w:semiHidden="1" w:unhideWhenUsed="1"/>
     <w:lsdException w:name="Outline List 1" w:semiHidden="1" w:unhideWhenUsed="1"/>
@@ -1975,11 +2317,9 @@
     <w:lsdException w:name="Table Subtle 1" w:semiHidden="1" w:unhideWhenUsed="1"/>
     <w:lsdException w:name="Table Subtle 2" w:semiHidden="1" w:unhideWhenUsed="1"/>
     <w:lsdException w:name="Table Web 1" w:semiHidden="1" w:unhideWhenUsed="1"/>
-    <w:lsdException w:name="Table Web 2" w:semiHidden="1" w:unhideWhenUsed="1"/>
     <w:lsdException w:name="Table Web 3" w:semiHidden="1" w:unhideWhenUsed="1"/>
     <w:lsdException w:name="Balloon Text" w:semiHidden="1" w:unhideWhenUsed="1"/>
     <w:lsdException w:name="Table Grid" w:uiPriority="39"/>
-    <w:lsdException w:name="Table Theme" w:semiHidden="1" w:unhideWhenUsed="1"/>
     <w:lsdException w:name="Placeholder Text" w:semiHidden="1"/>
     <w:lsdException w:name="No Spacing" w:uiPriority="1" w:qFormat="1"/>
     <w:lsdException w:name="Light Shading" w:uiPriority="60"/>
@@ -2195,10 +2535,55 @@
     <w:lsdException w:name="List Table 5 Dark Accent 6" w:uiPriority="50"/>
     <w:lsdException w:name="List Table 6 Colorful Accent 6" w:uiPriority="51"/>
     <w:lsdException w:name="List Table 7 Colorful Accent 6" w:uiPriority="52"/>
+    <w:lsdException w:name="Mention" w:semiHidden="1" w:unhideWhenUsed="1"/>
+    <w:lsdException w:name="Smart Hyperlink" w:semiHidden="1" w:unhideWhenUsed="1"/>
   </w:latentStyles>
   <w:style w:type="paragraph" w:default="1" w:styleId="Normal">
     <w:name w:val="Normal"/>
     <w:qFormat/>
+  </w:style>
+  <w:style w:type="paragraph" w:styleId="Heading1">
+    <w:name w:val="heading 1"/>
+    <w:basedOn w:val="Normal"/>
+    <w:next w:val="Normal"/>
+    <w:link w:val="Heading1Char"/>
+    <w:uiPriority w:val="9"/>
+    <w:qFormat/>
+    <w:rsid w:val="00DE7348"/>
+    <w:pPr>
+      <w:keepNext/>
+      <w:keepLines/>
+      <w:spacing w:before="240" w:after="0"/>
+      <w:outlineLvl w:val="0"/>
+    </w:pPr>
+    <w:rPr>
+      <w:rFonts w:asciiTheme="majorHAnsi" w:eastAsiaTheme="majorEastAsia" w:hAnsiTheme="majorHAnsi" w:cstheme="majorBidi"/>
+      <w:color w:val="2E74B5" w:themeColor="accent1" w:themeShade="BF"/>
+      <w:sz w:val="32"/>
+      <w:szCs w:val="32"/>
+    </w:rPr>
+  </w:style>
+  <w:style w:type="paragraph" w:styleId="Heading2">
+    <w:name w:val="heading 2"/>
+    <w:basedOn w:val="Normal"/>
+    <w:next w:val="Normal"/>
+    <w:link w:val="Heading2Char"/>
+    <w:uiPriority w:val="9"/>
+    <w:unhideWhenUsed/>
+    <w:qFormat/>
+    <w:rsid w:val="00DE7348"/>
+    <w:pPr>
+      <w:keepNext/>
+      <w:keepLines/>
+      <w:spacing w:before="40" w:after="0"/>
+      <w:outlineLvl w:val="1"/>
+    </w:pPr>
+    <w:rPr>
+      <w:rFonts w:asciiTheme="majorHAnsi" w:eastAsiaTheme="majorEastAsia" w:hAnsiTheme="majorHAnsi" w:cstheme="majorBidi"/>
+      <w:color w:val="2E74B5" w:themeColor="accent1" w:themeShade="BF"/>
+      <w:sz w:val="26"/>
+      <w:szCs w:val="26"/>
+    </w:rPr>
   </w:style>
   <w:style w:type="character" w:default="1" w:styleId="DefaultParagraphFont">
     <w:name w:val="Default Paragraph Font"/>
@@ -2247,6 +2632,7 @@
       <w:spacing w:after="0" w:line="240" w:lineRule="auto"/>
     </w:pPr>
     <w:tblPr>
+      <w:tblInd w:w="0" w:type="dxa"/>
       <w:tblBorders>
         <w:top w:val="single" w:sz="4" w:space="0" w:color="auto"/>
         <w:left w:val="single" w:sz="4" w:space="0" w:color="auto"/>
@@ -2255,7 +2641,96 @@
         <w:insideH w:val="single" w:sz="4" w:space="0" w:color="auto"/>
         <w:insideV w:val="single" w:sz="4" w:space="0" w:color="auto"/>
       </w:tblBorders>
+      <w:tblCellMar>
+        <w:top w:w="0" w:type="dxa"/>
+        <w:left w:w="108" w:type="dxa"/>
+        <w:bottom w:w="0" w:type="dxa"/>
+        <w:right w:w="108" w:type="dxa"/>
+      </w:tblCellMar>
     </w:tblPr>
+  </w:style>
+  <w:style w:type="character" w:customStyle="1" w:styleId="Heading1Char">
+    <w:name w:val="Heading 1 Char"/>
+    <w:basedOn w:val="DefaultParagraphFont"/>
+    <w:link w:val="Heading1"/>
+    <w:uiPriority w:val="9"/>
+    <w:rsid w:val="00DE7348"/>
+    <w:rPr>
+      <w:rFonts w:asciiTheme="majorHAnsi" w:eastAsiaTheme="majorEastAsia" w:hAnsiTheme="majorHAnsi" w:cstheme="majorBidi"/>
+      <w:color w:val="2E74B5" w:themeColor="accent1" w:themeShade="BF"/>
+      <w:sz w:val="32"/>
+      <w:szCs w:val="32"/>
+    </w:rPr>
+  </w:style>
+  <w:style w:type="paragraph" w:styleId="Title">
+    <w:name w:val="Title"/>
+    <w:basedOn w:val="Normal"/>
+    <w:next w:val="Normal"/>
+    <w:link w:val="TitleChar"/>
+    <w:uiPriority w:val="10"/>
+    <w:qFormat/>
+    <w:rsid w:val="00DE7348"/>
+    <w:pPr>
+      <w:spacing w:after="0" w:line="240" w:lineRule="auto"/>
+      <w:contextualSpacing/>
+    </w:pPr>
+    <w:rPr>
+      <w:rFonts w:asciiTheme="majorHAnsi" w:eastAsiaTheme="majorEastAsia" w:hAnsiTheme="majorHAnsi" w:cstheme="majorBidi"/>
+      <w:spacing w:val="-10"/>
+      <w:kern w:val="28"/>
+      <w:sz w:val="56"/>
+      <w:szCs w:val="56"/>
+    </w:rPr>
+  </w:style>
+  <w:style w:type="character" w:customStyle="1" w:styleId="TitleChar">
+    <w:name w:val="Title Char"/>
+    <w:basedOn w:val="DefaultParagraphFont"/>
+    <w:link w:val="Title"/>
+    <w:uiPriority w:val="10"/>
+    <w:rsid w:val="00DE7348"/>
+    <w:rPr>
+      <w:rFonts w:asciiTheme="majorHAnsi" w:eastAsiaTheme="majorEastAsia" w:hAnsiTheme="majorHAnsi" w:cstheme="majorBidi"/>
+      <w:spacing w:val="-10"/>
+      <w:kern w:val="28"/>
+      <w:sz w:val="56"/>
+      <w:szCs w:val="56"/>
+    </w:rPr>
+  </w:style>
+  <w:style w:type="character" w:styleId="IntenseEmphasis">
+    <w:name w:val="Intense Emphasis"/>
+    <w:basedOn w:val="DefaultParagraphFont"/>
+    <w:uiPriority w:val="21"/>
+    <w:qFormat/>
+    <w:rsid w:val="00DE7348"/>
+    <w:rPr>
+      <w:i/>
+      <w:iCs/>
+      <w:color w:val="5B9BD5" w:themeColor="accent1"/>
+    </w:rPr>
+  </w:style>
+  <w:style w:type="character" w:styleId="Strong">
+    <w:name w:val="Strong"/>
+    <w:basedOn w:val="DefaultParagraphFont"/>
+    <w:uiPriority w:val="22"/>
+    <w:qFormat/>
+    <w:rsid w:val="00DE7348"/>
+    <w:rPr>
+      <w:b/>
+      <w:bCs/>
+    </w:rPr>
+  </w:style>
+  <w:style w:type="character" w:customStyle="1" w:styleId="Heading2Char">
+    <w:name w:val="Heading 2 Char"/>
+    <w:basedOn w:val="DefaultParagraphFont"/>
+    <w:link w:val="Heading2"/>
+    <w:uiPriority w:val="9"/>
+    <w:rsid w:val="00DE7348"/>
+    <w:rPr>
+      <w:rFonts w:asciiTheme="majorHAnsi" w:eastAsiaTheme="majorEastAsia" w:hAnsiTheme="majorHAnsi" w:cstheme="majorBidi"/>
+      <w:color w:val="2E74B5" w:themeColor="accent1" w:themeShade="BF"/>
+      <w:sz w:val="26"/>
+      <w:szCs w:val="26"/>
+    </w:rPr>
   </w:style>
 </w:styles>
 </file>

</xml_diff>

<commit_message>
removed a superfluous item from notes
</commit_message>
<xml_diff>
--- a/Final Project.docx
+++ b/Final Project.docx
@@ -42,8 +42,6 @@
       <w:r>
         <w:t>Four things, to GitHub via a pull request.</w:t>
       </w:r>
-      <w:bookmarkStart w:id="0" w:name="_GoBack"/>
-      <w:bookmarkEnd w:id="0"/>
     </w:p>
     <w:p>
       <w:r>
@@ -326,27 +324,8 @@
         </w:rPr>
         <w:t>Read the feedback on your final project proposal.</w:t>
       </w:r>
-    </w:p>
-    <w:p>
-      <w:pPr>
-        <w:pStyle w:val="ListParagraph"/>
-        <w:numPr>
-          <w:ilvl w:val="0"/>
-          <w:numId w:val="7"/>
-        </w:numPr>
-        <w:rPr>
-          <w:rFonts w:ascii="Times New Roman" w:eastAsia="Times New Roman" w:hAnsi="Times New Roman" w:cs="Times New Roman"/>
-          <w:sz w:val="24"/>
-          <w:szCs w:val="24"/>
-        </w:rPr>
-      </w:pPr>
-      <w:r>
-        <w:rPr>
-          <w:rFonts w:ascii="Calibri" w:eastAsia="Times New Roman" w:hAnsi="Calibri" w:cs="Times New Roman"/>
-          <w:color w:val="000000"/>
-        </w:rPr>
-        <w:t>Note that if you are doing a 1-sample test of proportions versus 50%, with no sentiment analysis or other analyses that go “above and beyond”, you will be under a stronger burden of proof to convince us that their results are actionable.</w:t>
-      </w:r>
+      <w:bookmarkStart w:id="0" w:name="_GoBack"/>
+      <w:bookmarkEnd w:id="0"/>
     </w:p>
     <w:p>
       <w:pPr>

</xml_diff>